<commit_message>
Commit md, Rmd and html files.
</commit_message>
<xml_diff>
--- a/PA1_template.docx
+++ b/PA1_template.docx
@@ -1448,6 +1448,52 @@
         </w:rPr>
         <w:t xml:space="preserve">(chron)</w:t>
       </w:r>
+    </w:p>
+    <w:p>
+      <w:pPr>
+        <w:pStyle w:val="SourceCode"/>
+      </w:pPr>
+      <w:r>
+        <w:rPr>
+          <w:rStyle w:val="VerbatimChar"/>
+        </w:rPr>
+        <w:t xml:space="preserve">## Warning: package 'chron' was built under R version 3.0.3</w:t>
+      </w:r>
+    </w:p>
+    <w:p>
+      <w:pPr>
+        <w:pStyle w:val="SourceCode"/>
+      </w:pPr>
+      <w:r>
+        <w:rPr>
+          <w:rStyle w:val="NormalTok"/>
+        </w:rPr>
+        <w:t xml:space="preserve">w &lt;-</w:t>
+      </w:r>
+      <w:r>
+        <w:rPr>
+          <w:rStyle w:val="StringTok"/>
+        </w:rPr>
+        <w:t xml:space="preserve"> </w:t>
+      </w:r>
+      <w:r>
+        <w:rPr>
+          <w:rStyle w:val="KeywordTok"/>
+        </w:rPr>
+        <w:t xml:space="preserve">is.weekend</w:t>
+      </w:r>
+      <w:r>
+        <w:rPr>
+          <w:rStyle w:val="NormalTok"/>
+        </w:rPr>
+        <w:t xml:space="preserve">(ActivityData$date)                             </w:t>
+      </w:r>
+      <w:r>
+        <w:rPr>
+          <w:rStyle w:val="CommentTok"/>
+        </w:rPr>
+        <w:t xml:space="preserve"># 17,568 row vector</w:t>
+      </w:r>
       <w:r>
         <w:br w:type="textWrapping"/>
       </w:r>
@@ -1455,31 +1501,31 @@
         <w:rPr>
           <w:rStyle w:val="NormalTok"/>
         </w:rPr>
-        <w:t xml:space="preserve">w &lt;-</w:t>
-      </w:r>
-      <w:r>
-        <w:rPr>
-          <w:rStyle w:val="StringTok"/>
-        </w:rPr>
-        <w:t xml:space="preserve"> </w:t>
-      </w:r>
-      <w:r>
-        <w:rPr>
-          <w:rStyle w:val="KeywordTok"/>
-        </w:rPr>
-        <w:t xml:space="preserve">is.weekend</w:t>
-      </w:r>
-      <w:r>
-        <w:rPr>
-          <w:rStyle w:val="NormalTok"/>
-        </w:rPr>
-        <w:t xml:space="preserve">(ActivityData$date)                             </w:t>
+        <w:t xml:space="preserve">xyw &lt;-</w:t>
+      </w:r>
+      <w:r>
+        <w:rPr>
+          <w:rStyle w:val="StringTok"/>
+        </w:rPr>
+        <w:t xml:space="preserve"> </w:t>
+      </w:r>
+      <w:r>
+        <w:rPr>
+          <w:rStyle w:val="KeywordTok"/>
+        </w:rPr>
+        <w:t xml:space="preserve">data.frame</w:t>
+      </w:r>
+      <w:r>
+        <w:rPr>
+          <w:rStyle w:val="NormalTok"/>
+        </w:rPr>
+        <w:t xml:space="preserve">(x,y,w)                                       </w:t>
       </w:r>
       <w:r>
         <w:rPr>
           <w:rStyle w:val="CommentTok"/>
         </w:rPr>
-        <w:t xml:space="preserve"># 17,568 row vector</w:t>
+        <w:t xml:space="preserve"># 17,568 row by 3 column array</w:t>
       </w:r>
       <w:r>
         <w:br w:type="textWrapping"/>
@@ -1488,31 +1534,43 @@
         <w:rPr>
           <w:rStyle w:val="NormalTok"/>
         </w:rPr>
-        <w:t xml:space="preserve">xyw &lt;-</w:t>
-      </w:r>
-      <w:r>
-        <w:rPr>
-          <w:rStyle w:val="StringTok"/>
-        </w:rPr>
-        <w:t xml:space="preserve"> </w:t>
-      </w:r>
-      <w:r>
-        <w:rPr>
-          <w:rStyle w:val="KeywordTok"/>
-        </w:rPr>
-        <w:t xml:space="preserve">data.frame</w:t>
-      </w:r>
-      <w:r>
-        <w:rPr>
-          <w:rStyle w:val="NormalTok"/>
-        </w:rPr>
-        <w:t xml:space="preserve">(x,y,w)                                       </w:t>
+        <w:t xml:space="preserve">xyw1 &lt;-</w:t>
+      </w:r>
+      <w:r>
+        <w:rPr>
+          <w:rStyle w:val="StringTok"/>
+        </w:rPr>
+        <w:t xml:space="preserve"> </w:t>
+      </w:r>
+      <w:r>
+        <w:rPr>
+          <w:rStyle w:val="KeywordTok"/>
+        </w:rPr>
+        <w:t xml:space="preserve">subset</w:t>
+      </w:r>
+      <w:r>
+        <w:rPr>
+          <w:rStyle w:val="NormalTok"/>
+        </w:rPr>
+        <w:t xml:space="preserve">(xyw,w==</w:t>
+      </w:r>
+      <w:r>
+        <w:rPr>
+          <w:rStyle w:val="StringTok"/>
+        </w:rPr>
+        <w:t xml:space="preserve">"TRUE"</w:t>
+      </w:r>
+      <w:r>
+        <w:rPr>
+          <w:rStyle w:val="NormalTok"/>
+        </w:rPr>
+        <w:t xml:space="preserve">)                                  </w:t>
       </w:r>
       <w:r>
         <w:rPr>
           <w:rStyle w:val="CommentTok"/>
         </w:rPr>
-        <w:t xml:space="preserve"># 17,568 row by 3 column array</w:t>
+        <w:t xml:space="preserve">#  4,608 row by 3 column array for weekends</w:t>
       </w:r>
       <w:r>
         <w:br w:type="textWrapping"/>
@@ -1521,7 +1579,367 @@
         <w:rPr>
           <w:rStyle w:val="NormalTok"/>
         </w:rPr>
-        <w:t xml:space="preserve">xyw1 &lt;-</w:t>
+        <w:t xml:space="preserve">x &lt;-</w:t>
+      </w:r>
+      <w:r>
+        <w:rPr>
+          <w:rStyle w:val="StringTok"/>
+        </w:rPr>
+        <w:t xml:space="preserve"> </w:t>
+      </w:r>
+      <w:r>
+        <w:rPr>
+          <w:rStyle w:val="KeywordTok"/>
+        </w:rPr>
+        <w:t xml:space="preserve">tapply</w:t>
+      </w:r>
+      <w:r>
+        <w:rPr>
+          <w:rStyle w:val="NormalTok"/>
+        </w:rPr>
+        <w:t xml:space="preserve">(xyw1$x,</w:t>
+      </w:r>
+      <w:r>
+        <w:rPr>
+          <w:rStyle w:val="DataTypeTok"/>
+        </w:rPr>
+        <w:t xml:space="preserve">INDEX=</w:t>
+      </w:r>
+      <w:r>
+        <w:rPr>
+          <w:rStyle w:val="NormalTok"/>
+        </w:rPr>
+        <w:t xml:space="preserve">xyw1$y,</w:t>
+      </w:r>
+      <w:r>
+        <w:rPr>
+          <w:rStyle w:val="DataTypeTok"/>
+        </w:rPr>
+        <w:t xml:space="preserve">FUN=</w:t>
+      </w:r>
+      <w:r>
+        <w:rPr>
+          <w:rStyle w:val="NormalTok"/>
+        </w:rPr>
+        <w:t xml:space="preserve">mean,</w:t>
+      </w:r>
+      <w:r>
+        <w:rPr>
+          <w:rStyle w:val="DataTypeTok"/>
+        </w:rPr>
+        <w:t xml:space="preserve">na.rm=</w:t>
+      </w:r>
+      <w:r>
+        <w:rPr>
+          <w:rStyle w:val="OtherTok"/>
+        </w:rPr>
+        <w:t xml:space="preserve">TRUE</w:t>
+      </w:r>
+      <w:r>
+        <w:rPr>
+          <w:rStyle w:val="NormalTok"/>
+        </w:rPr>
+        <w:t xml:space="preserve">)           </w:t>
+      </w:r>
+      <w:r>
+        <w:rPr>
+          <w:rStyle w:val="CommentTok"/>
+        </w:rPr>
+        <w:t xml:space="preserve">#    288 row vector of steps</w:t>
+      </w:r>
+      <w:r>
+        <w:br w:type="textWrapping"/>
+      </w:r>
+      <w:r>
+        <w:rPr>
+          <w:rStyle w:val="NormalTok"/>
+        </w:rPr>
+        <w:t xml:space="preserve">y &lt;-</w:t>
+      </w:r>
+      <w:r>
+        <w:rPr>
+          <w:rStyle w:val="StringTok"/>
+        </w:rPr>
+        <w:t xml:space="preserve"> </w:t>
+      </w:r>
+      <w:r>
+        <w:rPr>
+          <w:rStyle w:val="KeywordTok"/>
+        </w:rPr>
+        <w:t xml:space="preserve">tapply</w:t>
+      </w:r>
+      <w:r>
+        <w:rPr>
+          <w:rStyle w:val="NormalTok"/>
+        </w:rPr>
+        <w:t xml:space="preserve">(xyw1$y,</w:t>
+      </w:r>
+      <w:r>
+        <w:rPr>
+          <w:rStyle w:val="DataTypeTok"/>
+        </w:rPr>
+        <w:t xml:space="preserve">INDEX=</w:t>
+      </w:r>
+      <w:r>
+        <w:rPr>
+          <w:rStyle w:val="NormalTok"/>
+        </w:rPr>
+        <w:t xml:space="preserve">xyw1$y,</w:t>
+      </w:r>
+      <w:r>
+        <w:rPr>
+          <w:rStyle w:val="DataTypeTok"/>
+        </w:rPr>
+        <w:t xml:space="preserve">FUN=</w:t>
+      </w:r>
+      <w:r>
+        <w:rPr>
+          <w:rStyle w:val="NormalTok"/>
+        </w:rPr>
+        <w:t xml:space="preserve">mean,</w:t>
+      </w:r>
+      <w:r>
+        <w:rPr>
+          <w:rStyle w:val="DataTypeTok"/>
+        </w:rPr>
+        <w:t xml:space="preserve">na.rm=</w:t>
+      </w:r>
+      <w:r>
+        <w:rPr>
+          <w:rStyle w:val="OtherTok"/>
+        </w:rPr>
+        <w:t xml:space="preserve">TRUE</w:t>
+      </w:r>
+      <w:r>
+        <w:rPr>
+          <w:rStyle w:val="NormalTok"/>
+        </w:rPr>
+        <w:t xml:space="preserve">)           </w:t>
+      </w:r>
+      <w:r>
+        <w:rPr>
+          <w:rStyle w:val="CommentTok"/>
+        </w:rPr>
+        <w:t xml:space="preserve">#    288 row vector of intervals</w:t>
+      </w:r>
+      <w:r>
+        <w:br w:type="textWrapping"/>
+      </w:r>
+      <w:r>
+        <w:rPr>
+          <w:rStyle w:val="NormalTok"/>
+        </w:rPr>
+        <w:t xml:space="preserve">z &lt;-</w:t>
+      </w:r>
+      <w:r>
+        <w:rPr>
+          <w:rStyle w:val="StringTok"/>
+        </w:rPr>
+        <w:t xml:space="preserve"> </w:t>
+      </w:r>
+      <w:r>
+        <w:rPr>
+          <w:rStyle w:val="KeywordTok"/>
+        </w:rPr>
+        <w:t xml:space="preserve">vector</w:t>
+      </w:r>
+      <w:r>
+        <w:rPr>
+          <w:rStyle w:val="NormalTok"/>
+        </w:rPr>
+        <w:t xml:space="preserve">(</w:t>
+      </w:r>
+      <w:r>
+        <w:rPr>
+          <w:rStyle w:val="DataTypeTok"/>
+        </w:rPr>
+        <w:t xml:space="preserve">mode =</w:t>
+      </w:r>
+      <w:r>
+        <w:rPr>
+          <w:rStyle w:val="NormalTok"/>
+        </w:rPr>
+        <w:t xml:space="preserve"> </w:t>
+      </w:r>
+      <w:r>
+        <w:rPr>
+          <w:rStyle w:val="StringTok"/>
+        </w:rPr>
+        <w:t xml:space="preserve">"character"</w:t>
+      </w:r>
+      <w:r>
+        <w:rPr>
+          <w:rStyle w:val="NormalTok"/>
+        </w:rPr>
+        <w:t xml:space="preserve">,</w:t>
+      </w:r>
+      <w:r>
+        <w:rPr>
+          <w:rStyle w:val="DataTypeTok"/>
+        </w:rPr>
+        <w:t xml:space="preserve">length=</w:t>
+      </w:r>
+      <w:r>
+        <w:rPr>
+          <w:rStyle w:val="DecValTok"/>
+        </w:rPr>
+        <w:t xml:space="preserve">288</w:t>
+      </w:r>
+      <w:r>
+        <w:rPr>
+          <w:rStyle w:val="NormalTok"/>
+        </w:rPr>
+        <w:t xml:space="preserve">)                     </w:t>
+      </w:r>
+      <w:r>
+        <w:rPr>
+          <w:rStyle w:val="CommentTok"/>
+        </w:rPr>
+        <w:t xml:space="preserve">#    288 row vector of weekends</w:t>
+      </w:r>
+      <w:r>
+        <w:br w:type="textWrapping"/>
+      </w:r>
+      <w:r>
+        <w:rPr>
+          <w:rStyle w:val="NormalTok"/>
+        </w:rPr>
+        <w:t xml:space="preserve"> </w:t>
+      </w:r>
+      <w:r>
+        <w:rPr>
+          <w:rStyle w:val="NormalTok"/>
+        </w:rPr>
+        <w:t xml:space="preserve"> </w:t>
+      </w:r>
+      <w:r>
+        <w:rPr>
+          <w:rStyle w:val="NormalTok"/>
+        </w:rPr>
+        <w:t xml:space="preserve"> </w:t>
+      </w:r>
+      <w:r>
+        <w:rPr>
+          <w:rStyle w:val="NormalTok"/>
+        </w:rPr>
+        <w:t xml:space="preserve">for (i in </w:t>
+      </w:r>
+      <w:r>
+        <w:rPr>
+          <w:rStyle w:val="DecValTok"/>
+        </w:rPr>
+        <w:t xml:space="preserve">1</w:t>
+      </w:r>
+      <w:r>
+        <w:rPr>
+          <w:rStyle w:val="NormalTok"/>
+        </w:rPr>
+        <w:t xml:space="preserve">:</w:t>
+      </w:r>
+      <w:r>
+        <w:rPr>
+          <w:rStyle w:val="DecValTok"/>
+        </w:rPr>
+        <w:t xml:space="preserve">288</w:t>
+      </w:r>
+      <w:r>
+        <w:rPr>
+          <w:rStyle w:val="NormalTok"/>
+        </w:rPr>
+        <w:t xml:space="preserve">) {z[i] &lt;-</w:t>
+      </w:r>
+      <w:r>
+        <w:rPr>
+          <w:rStyle w:val="StringTok"/>
+        </w:rPr>
+        <w:t xml:space="preserve"> "Weekend"</w:t>
+      </w:r>
+      <w:r>
+        <w:rPr>
+          <w:rStyle w:val="NormalTok"/>
+        </w:rPr>
+        <w:t xml:space="preserve">}</w:t>
+      </w:r>
+      <w:r>
+        <w:br w:type="textWrapping"/>
+      </w:r>
+      <w:r>
+        <w:rPr>
+          <w:rStyle w:val="NormalTok"/>
+        </w:rPr>
+        <w:t xml:space="preserve">xy1 &lt;-</w:t>
+      </w:r>
+      <w:r>
+        <w:rPr>
+          <w:rStyle w:val="StringTok"/>
+        </w:rPr>
+        <w:t xml:space="preserve"> </w:t>
+      </w:r>
+      <w:r>
+        <w:rPr>
+          <w:rStyle w:val="KeywordTok"/>
+        </w:rPr>
+        <w:t xml:space="preserve">cbind</w:t>
+      </w:r>
+      <w:r>
+        <w:rPr>
+          <w:rStyle w:val="NormalTok"/>
+        </w:rPr>
+        <w:t xml:space="preserve">(</w:t>
+      </w:r>
+      <w:r>
+        <w:rPr>
+          <w:rStyle w:val="KeywordTok"/>
+        </w:rPr>
+        <w:t xml:space="preserve">as.data.frame</w:t>
+      </w:r>
+      <w:r>
+        <w:rPr>
+          <w:rStyle w:val="NormalTok"/>
+        </w:rPr>
+        <w:t xml:space="preserve">(x),</w:t>
+      </w:r>
+      <w:r>
+        <w:rPr>
+          <w:rStyle w:val="KeywordTok"/>
+        </w:rPr>
+        <w:t xml:space="preserve">as.data.frame</w:t>
+      </w:r>
+      <w:r>
+        <w:rPr>
+          <w:rStyle w:val="NormalTok"/>
+        </w:rPr>
+        <w:t xml:space="preserve">(y),</w:t>
+      </w:r>
+      <w:r>
+        <w:rPr>
+          <w:rStyle w:val="KeywordTok"/>
+        </w:rPr>
+        <w:t xml:space="preserve">as.data.frame</w:t>
+      </w:r>
+      <w:r>
+        <w:rPr>
+          <w:rStyle w:val="NormalTok"/>
+        </w:rPr>
+        <w:t xml:space="preserve">(z))    </w:t>
+      </w:r>
+      <w:r>
+        <w:rPr>
+          <w:rStyle w:val="CommentTok"/>
+        </w:rPr>
+        <w:t xml:space="preserve">#    288 row by 3 column array for weekends</w:t>
+      </w:r>
+      <w:r>
+        <w:br w:type="textWrapping"/>
+      </w:r>
+      <w:r>
+        <w:br w:type="textWrapping"/>
+      </w:r>
+      <w:r>
+        <w:rPr>
+          <w:rStyle w:val="NormalTok"/>
+        </w:rPr>
+        <w:t xml:space="preserve">xyw2 &lt;-</w:t>
       </w:r>
       <w:r>
         <w:rPr>
@@ -1545,19 +1963,19 @@
         <w:rPr>
           <w:rStyle w:val="StringTok"/>
         </w:rPr>
-        <w:t xml:space="preserve">"TRUE"</w:t>
-      </w:r>
-      <w:r>
-        <w:rPr>
-          <w:rStyle w:val="NormalTok"/>
-        </w:rPr>
-        <w:t xml:space="preserve">)                                  </w:t>
+        <w:t xml:space="preserve">"FALSE"</w:t>
+      </w:r>
+      <w:r>
+        <w:rPr>
+          <w:rStyle w:val="NormalTok"/>
+        </w:rPr>
+        <w:t xml:space="preserve">)                                 </w:t>
       </w:r>
       <w:r>
         <w:rPr>
           <w:rStyle w:val="CommentTok"/>
         </w:rPr>
-        <w:t xml:space="preserve">#  4,608 row by 3 column array for weekends</w:t>
+        <w:t xml:space="preserve">#  4,608 row by 3 column array for weekdays</w:t>
       </w:r>
       <w:r>
         <w:br w:type="textWrapping"/>
@@ -1584,7 +2002,7 @@
         <w:rPr>
           <w:rStyle w:val="NormalTok"/>
         </w:rPr>
-        <w:t xml:space="preserve">(xyw1$x,</w:t>
+        <w:t xml:space="preserve">(xyw2$x,</w:t>
       </w:r>
       <w:r>
         <w:rPr>
@@ -1596,7 +2014,7 @@
         <w:rPr>
           <w:rStyle w:val="NormalTok"/>
         </w:rPr>
-        <w:t xml:space="preserve">xyw1$y,</w:t>
+        <w:t xml:space="preserve">xyw2$y,</w:t>
       </w:r>
       <w:r>
         <w:rPr>
@@ -1659,7 +2077,7 @@
         <w:rPr>
           <w:rStyle w:val="NormalTok"/>
         </w:rPr>
-        <w:t xml:space="preserve">(xyw1$y,</w:t>
+        <w:t xml:space="preserve">(xyw2$y,</w:t>
       </w:r>
       <w:r>
         <w:rPr>
@@ -1671,7 +2089,7 @@
         <w:rPr>
           <w:rStyle w:val="NormalTok"/>
         </w:rPr>
-        <w:t xml:space="preserve">xyw1$y,</w:t>
+        <w:t xml:space="preserve">xyw2$y,</w:t>
       </w:r>
       <w:r>
         <w:rPr>
@@ -1782,7 +2200,7 @@
         <w:rPr>
           <w:rStyle w:val="CommentTok"/>
         </w:rPr>
-        <w:t xml:space="preserve">#    288 row vector of weekends</w:t>
+        <w:t xml:space="preserve">#    288 row vector of weekdays</w:t>
       </w:r>
       <w:r>
         <w:br w:type="textWrapping"/>
@@ -1839,7 +2257,7 @@
         <w:rPr>
           <w:rStyle w:val="StringTok"/>
         </w:rPr>
-        <w:t xml:space="preserve"> "Weekend"</w:t>
+        <w:t xml:space="preserve"> "Weekday"</w:t>
       </w:r>
       <w:r>
         <w:rPr>
@@ -1854,7 +2272,7 @@
         <w:rPr>
           <w:rStyle w:val="NormalTok"/>
         </w:rPr>
-        <w:t xml:space="preserve">xy1 &lt;-</w:t>
+        <w:t xml:space="preserve">xy2 &lt;-</w:t>
       </w:r>
       <w:r>
         <w:rPr>
@@ -1914,7 +2332,7 @@
         <w:rPr>
           <w:rStyle w:val="CommentTok"/>
         </w:rPr>
-        <w:t xml:space="preserve">#    288 row by 3 column array for weekends</w:t>
+        <w:t xml:space="preserve">#    288 row by 3 column array for weekdays</w:t>
       </w:r>
       <w:r>
         <w:br w:type="textWrapping"/>
@@ -1926,435 +2344,30 @@
         <w:rPr>
           <w:rStyle w:val="NormalTok"/>
         </w:rPr>
-        <w:t xml:space="preserve">xyw2 &lt;-</w:t>
-      </w:r>
-      <w:r>
-        <w:rPr>
-          <w:rStyle w:val="StringTok"/>
-        </w:rPr>
-        <w:t xml:space="preserve"> </w:t>
-      </w:r>
-      <w:r>
-        <w:rPr>
-          <w:rStyle w:val="KeywordTok"/>
-        </w:rPr>
-        <w:t xml:space="preserve">subset</w:t>
-      </w:r>
-      <w:r>
-        <w:rPr>
-          <w:rStyle w:val="NormalTok"/>
-        </w:rPr>
-        <w:t xml:space="preserve">(xyw,w==</w:t>
-      </w:r>
-      <w:r>
-        <w:rPr>
-          <w:rStyle w:val="StringTok"/>
-        </w:rPr>
-        <w:t xml:space="preserve">"FALSE"</w:t>
-      </w:r>
-      <w:r>
-        <w:rPr>
-          <w:rStyle w:val="NormalTok"/>
-        </w:rPr>
-        <w:t xml:space="preserve">)                                 </w:t>
+        <w:t xml:space="preserve">xy &lt;-</w:t>
+      </w:r>
+      <w:r>
+        <w:rPr>
+          <w:rStyle w:val="StringTok"/>
+        </w:rPr>
+        <w:t xml:space="preserve"> </w:t>
+      </w:r>
+      <w:r>
+        <w:rPr>
+          <w:rStyle w:val="KeywordTok"/>
+        </w:rPr>
+        <w:t xml:space="preserve">rbind</w:t>
+      </w:r>
+      <w:r>
+        <w:rPr>
+          <w:rStyle w:val="NormalTok"/>
+        </w:rPr>
+        <w:t xml:space="preserve">(xy1,xy2)                                           </w:t>
       </w:r>
       <w:r>
         <w:rPr>
           <w:rStyle w:val="CommentTok"/>
         </w:rPr>
-        <w:t xml:space="preserve">#  4,608 row by 3 column array for weekdays</w:t>
-      </w:r>
-      <w:r>
-        <w:br w:type="textWrapping"/>
-      </w:r>
-      <w:r>
-        <w:rPr>
-          <w:rStyle w:val="NormalTok"/>
-        </w:rPr>
-        <w:t xml:space="preserve">x &lt;-</w:t>
-      </w:r>
-      <w:r>
-        <w:rPr>
-          <w:rStyle w:val="StringTok"/>
-        </w:rPr>
-        <w:t xml:space="preserve"> </w:t>
-      </w:r>
-      <w:r>
-        <w:rPr>
-          <w:rStyle w:val="KeywordTok"/>
-        </w:rPr>
-        <w:t xml:space="preserve">tapply</w:t>
-      </w:r>
-      <w:r>
-        <w:rPr>
-          <w:rStyle w:val="NormalTok"/>
-        </w:rPr>
-        <w:t xml:space="preserve">(xyw2$x,</w:t>
-      </w:r>
-      <w:r>
-        <w:rPr>
-          <w:rStyle w:val="DataTypeTok"/>
-        </w:rPr>
-        <w:t xml:space="preserve">INDEX=</w:t>
-      </w:r>
-      <w:r>
-        <w:rPr>
-          <w:rStyle w:val="NormalTok"/>
-        </w:rPr>
-        <w:t xml:space="preserve">xyw2$y,</w:t>
-      </w:r>
-      <w:r>
-        <w:rPr>
-          <w:rStyle w:val="DataTypeTok"/>
-        </w:rPr>
-        <w:t xml:space="preserve">FUN=</w:t>
-      </w:r>
-      <w:r>
-        <w:rPr>
-          <w:rStyle w:val="NormalTok"/>
-        </w:rPr>
-        <w:t xml:space="preserve">mean,</w:t>
-      </w:r>
-      <w:r>
-        <w:rPr>
-          <w:rStyle w:val="DataTypeTok"/>
-        </w:rPr>
-        <w:t xml:space="preserve">na.rm=</w:t>
-      </w:r>
-      <w:r>
-        <w:rPr>
-          <w:rStyle w:val="OtherTok"/>
-        </w:rPr>
-        <w:t xml:space="preserve">TRUE</w:t>
-      </w:r>
-      <w:r>
-        <w:rPr>
-          <w:rStyle w:val="NormalTok"/>
-        </w:rPr>
-        <w:t xml:space="preserve">)           </w:t>
-      </w:r>
-      <w:r>
-        <w:rPr>
-          <w:rStyle w:val="CommentTok"/>
-        </w:rPr>
-        <w:t xml:space="preserve">#    288 row vector of steps</w:t>
-      </w:r>
-      <w:r>
-        <w:br w:type="textWrapping"/>
-      </w:r>
-      <w:r>
-        <w:rPr>
-          <w:rStyle w:val="NormalTok"/>
-        </w:rPr>
-        <w:t xml:space="preserve">y &lt;-</w:t>
-      </w:r>
-      <w:r>
-        <w:rPr>
-          <w:rStyle w:val="StringTok"/>
-        </w:rPr>
-        <w:t xml:space="preserve"> </w:t>
-      </w:r>
-      <w:r>
-        <w:rPr>
-          <w:rStyle w:val="KeywordTok"/>
-        </w:rPr>
-        <w:t xml:space="preserve">tapply</w:t>
-      </w:r>
-      <w:r>
-        <w:rPr>
-          <w:rStyle w:val="NormalTok"/>
-        </w:rPr>
-        <w:t xml:space="preserve">(xyw2$y,</w:t>
-      </w:r>
-      <w:r>
-        <w:rPr>
-          <w:rStyle w:val="DataTypeTok"/>
-        </w:rPr>
-        <w:t xml:space="preserve">INDEX=</w:t>
-      </w:r>
-      <w:r>
-        <w:rPr>
-          <w:rStyle w:val="NormalTok"/>
-        </w:rPr>
-        <w:t xml:space="preserve">xyw2$y,</w:t>
-      </w:r>
-      <w:r>
-        <w:rPr>
-          <w:rStyle w:val="DataTypeTok"/>
-        </w:rPr>
-        <w:t xml:space="preserve">FUN=</w:t>
-      </w:r>
-      <w:r>
-        <w:rPr>
-          <w:rStyle w:val="NormalTok"/>
-        </w:rPr>
-        <w:t xml:space="preserve">mean,</w:t>
-      </w:r>
-      <w:r>
-        <w:rPr>
-          <w:rStyle w:val="DataTypeTok"/>
-        </w:rPr>
-        <w:t xml:space="preserve">na.rm=</w:t>
-      </w:r>
-      <w:r>
-        <w:rPr>
-          <w:rStyle w:val="OtherTok"/>
-        </w:rPr>
-        <w:t xml:space="preserve">TRUE</w:t>
-      </w:r>
-      <w:r>
-        <w:rPr>
-          <w:rStyle w:val="NormalTok"/>
-        </w:rPr>
-        <w:t xml:space="preserve">)           </w:t>
-      </w:r>
-      <w:r>
-        <w:rPr>
-          <w:rStyle w:val="CommentTok"/>
-        </w:rPr>
-        <w:t xml:space="preserve">#    288 row vector of intervals</w:t>
-      </w:r>
-      <w:r>
-        <w:br w:type="textWrapping"/>
-      </w:r>
-      <w:r>
-        <w:rPr>
-          <w:rStyle w:val="NormalTok"/>
-        </w:rPr>
-        <w:t xml:space="preserve">z &lt;-</w:t>
-      </w:r>
-      <w:r>
-        <w:rPr>
-          <w:rStyle w:val="StringTok"/>
-        </w:rPr>
-        <w:t xml:space="preserve"> </w:t>
-      </w:r>
-      <w:r>
-        <w:rPr>
-          <w:rStyle w:val="KeywordTok"/>
-        </w:rPr>
-        <w:t xml:space="preserve">vector</w:t>
-      </w:r>
-      <w:r>
-        <w:rPr>
-          <w:rStyle w:val="NormalTok"/>
-        </w:rPr>
-        <w:t xml:space="preserve">(</w:t>
-      </w:r>
-      <w:r>
-        <w:rPr>
-          <w:rStyle w:val="DataTypeTok"/>
-        </w:rPr>
-        <w:t xml:space="preserve">mode =</w:t>
-      </w:r>
-      <w:r>
-        <w:rPr>
-          <w:rStyle w:val="NormalTok"/>
-        </w:rPr>
-        <w:t xml:space="preserve"> </w:t>
-      </w:r>
-      <w:r>
-        <w:rPr>
-          <w:rStyle w:val="StringTok"/>
-        </w:rPr>
-        <w:t xml:space="preserve">"character"</w:t>
-      </w:r>
-      <w:r>
-        <w:rPr>
-          <w:rStyle w:val="NormalTok"/>
-        </w:rPr>
-        <w:t xml:space="preserve">,</w:t>
-      </w:r>
-      <w:r>
-        <w:rPr>
-          <w:rStyle w:val="DataTypeTok"/>
-        </w:rPr>
-        <w:t xml:space="preserve">length=</w:t>
-      </w:r>
-      <w:r>
-        <w:rPr>
-          <w:rStyle w:val="DecValTok"/>
-        </w:rPr>
-        <w:t xml:space="preserve">288</w:t>
-      </w:r>
-      <w:r>
-        <w:rPr>
-          <w:rStyle w:val="NormalTok"/>
-        </w:rPr>
-        <w:t xml:space="preserve">)                     </w:t>
-      </w:r>
-      <w:r>
-        <w:rPr>
-          <w:rStyle w:val="CommentTok"/>
-        </w:rPr>
-        <w:t xml:space="preserve">#    288 row vector of weekdays</w:t>
-      </w:r>
-      <w:r>
-        <w:br w:type="textWrapping"/>
-      </w:r>
-      <w:r>
-        <w:rPr>
-          <w:rStyle w:val="NormalTok"/>
-        </w:rPr>
-        <w:t xml:space="preserve"> </w:t>
-      </w:r>
-      <w:r>
-        <w:rPr>
-          <w:rStyle w:val="NormalTok"/>
-        </w:rPr>
-        <w:t xml:space="preserve"> </w:t>
-      </w:r>
-      <w:r>
-        <w:rPr>
-          <w:rStyle w:val="NormalTok"/>
-        </w:rPr>
-        <w:t xml:space="preserve"> </w:t>
-      </w:r>
-      <w:r>
-        <w:rPr>
-          <w:rStyle w:val="NormalTok"/>
-        </w:rPr>
-        <w:t xml:space="preserve">for (i in </w:t>
-      </w:r>
-      <w:r>
-        <w:rPr>
-          <w:rStyle w:val="DecValTok"/>
-        </w:rPr>
-        <w:t xml:space="preserve">1</w:t>
-      </w:r>
-      <w:r>
-        <w:rPr>
-          <w:rStyle w:val="NormalTok"/>
-        </w:rPr>
-        <w:t xml:space="preserve">:</w:t>
-      </w:r>
-      <w:r>
-        <w:rPr>
-          <w:rStyle w:val="DecValTok"/>
-        </w:rPr>
-        <w:t xml:space="preserve">288</w:t>
-      </w:r>
-      <w:r>
-        <w:rPr>
-          <w:rStyle w:val="NormalTok"/>
-        </w:rPr>
-        <w:t xml:space="preserve">) {z[i] &lt;-</w:t>
-      </w:r>
-      <w:r>
-        <w:rPr>
-          <w:rStyle w:val="StringTok"/>
-        </w:rPr>
-        <w:t xml:space="preserve"> "Weekday"</w:t>
-      </w:r>
-      <w:r>
-        <w:rPr>
-          <w:rStyle w:val="NormalTok"/>
-        </w:rPr>
-        <w:t xml:space="preserve">}</w:t>
-      </w:r>
-      <w:r>
-        <w:br w:type="textWrapping"/>
-      </w:r>
-      <w:r>
-        <w:rPr>
-          <w:rStyle w:val="NormalTok"/>
-        </w:rPr>
-        <w:t xml:space="preserve">xy2 &lt;-</w:t>
-      </w:r>
-      <w:r>
-        <w:rPr>
-          <w:rStyle w:val="StringTok"/>
-        </w:rPr>
-        <w:t xml:space="preserve"> </w:t>
-      </w:r>
-      <w:r>
-        <w:rPr>
-          <w:rStyle w:val="KeywordTok"/>
-        </w:rPr>
-        <w:t xml:space="preserve">cbind</w:t>
-      </w:r>
-      <w:r>
-        <w:rPr>
-          <w:rStyle w:val="NormalTok"/>
-        </w:rPr>
-        <w:t xml:space="preserve">(</w:t>
-      </w:r>
-      <w:r>
-        <w:rPr>
-          <w:rStyle w:val="KeywordTok"/>
-        </w:rPr>
-        <w:t xml:space="preserve">as.data.frame</w:t>
-      </w:r>
-      <w:r>
-        <w:rPr>
-          <w:rStyle w:val="NormalTok"/>
-        </w:rPr>
-        <w:t xml:space="preserve">(x),</w:t>
-      </w:r>
-      <w:r>
-        <w:rPr>
-          <w:rStyle w:val="KeywordTok"/>
-        </w:rPr>
-        <w:t xml:space="preserve">as.data.frame</w:t>
-      </w:r>
-      <w:r>
-        <w:rPr>
-          <w:rStyle w:val="NormalTok"/>
-        </w:rPr>
-        <w:t xml:space="preserve">(y),</w:t>
-      </w:r>
-      <w:r>
-        <w:rPr>
-          <w:rStyle w:val="KeywordTok"/>
-        </w:rPr>
-        <w:t xml:space="preserve">as.data.frame</w:t>
-      </w:r>
-      <w:r>
-        <w:rPr>
-          <w:rStyle w:val="NormalTok"/>
-        </w:rPr>
-        <w:t xml:space="preserve">(z))    </w:t>
-      </w:r>
-      <w:r>
-        <w:rPr>
-          <w:rStyle w:val="CommentTok"/>
-        </w:rPr>
-        <w:t xml:space="preserve">#    288 row by 3 column array for weekdays</w:t>
-      </w:r>
-      <w:r>
-        <w:br w:type="textWrapping"/>
-      </w:r>
-      <w:r>
-        <w:br w:type="textWrapping"/>
-      </w:r>
-      <w:r>
-        <w:rPr>
-          <w:rStyle w:val="NormalTok"/>
-        </w:rPr>
-        <w:t xml:space="preserve">xy &lt;-</w:t>
-      </w:r>
-      <w:r>
-        <w:rPr>
-          <w:rStyle w:val="StringTok"/>
-        </w:rPr>
-        <w:t xml:space="preserve"> </w:t>
-      </w:r>
-      <w:r>
-        <w:rPr>
-          <w:rStyle w:val="KeywordTok"/>
-        </w:rPr>
-        <w:t xml:space="preserve">rbind</w:t>
-      </w:r>
-      <w:r>
-        <w:rPr>
-          <w:rStyle w:val="NormalTok"/>
-        </w:rPr>
-        <w:t xml:space="preserve">(xy1,xy2)                                           </w:t>
-      </w:r>
-      <w:r>
-        <w:rPr>
-          <w:rStyle w:val="CommentTok"/>
-        </w:rPr>
         <w:t xml:space="preserve">#    576 row by 3 column array</w:t>
       </w:r>
     </w:p>
@@ -2365,9 +2378,19 @@
         </w:rPr>
         <w:t xml:space="preserve">Rplot4. Multiple time series of mean steps taken per five-minute interval averaged over weekends or weekdays</w:t>
       </w:r>
-      <w:r>
-        <w:t xml:space="preserve"> </w:t>
-      </w:r>
+    </w:p>
+    <w:p>
+      <w:pPr>
+        <w:pStyle w:val="SourceCode"/>
+      </w:pPr>
+      <w:r>
+        <w:rPr>
+          <w:rStyle w:val="VerbatimChar"/>
+        </w:rPr>
+        <w:t xml:space="preserve">## Warning: package 'ggplot2' was built under R version 3.0.3</w:t>
+      </w:r>
+    </w:p>
+    <w:p>
       <w:r>
         <w:drawing>
           <wp:inline>
@@ -2422,7 +2445,7 @@
 <file path=word/numbering.xml><?xml version="1.0" encoding="utf-8"?>
 <w:numbering xmlns:w="http://schemas.openxmlformats.org/wordprocessingml/2006/main">
   <w:abstractNum w:abstractNumId="0">
-    <w:nsid w:val="48be25d1"/>
+    <w:nsid w:val="b4b9a3eb"/>
     <w:multiLevelType w:val="multilevel"/>
     <w:lvl w:ilvl="0">
       <w:numFmt w:val="bullet"/>
@@ -2503,7 +2526,7 @@
     </w:lvl>
   </w:abstractNum>
   <w:abstractNum w:abstractNumId="2">
-    <w:nsid w:val="2df18bd2"/>
+    <w:nsid w:val="d6517dd0"/>
     <w:multiLevelType w:val="multilevel"/>
     <w:lvl w:ilvl="0">
       <w:numFmt w:val="bullet"/>

</xml_diff>

<commit_message>
Revert "Commit md, Rmd and html files."
This reverts commit ca842f50503f96f23ca005ec2b004959b629bdc9.
</commit_message>
<xml_diff>
--- a/PA1_template.docx
+++ b/PA1_template.docx
@@ -1448,22 +1448,9 @@
         </w:rPr>
         <w:t xml:space="preserve">(chron)</w:t>
       </w:r>
-    </w:p>
-    <w:p>
-      <w:pPr>
-        <w:pStyle w:val="SourceCode"/>
-      </w:pPr>
-      <w:r>
-        <w:rPr>
-          <w:rStyle w:val="VerbatimChar"/>
-        </w:rPr>
-        <w:t xml:space="preserve">## Warning: package 'chron' was built under R version 3.0.3</w:t>
-      </w:r>
-    </w:p>
-    <w:p>
-      <w:pPr>
-        <w:pStyle w:val="SourceCode"/>
-      </w:pPr>
+      <w:r>
+        <w:br w:type="textWrapping"/>
+      </w:r>
       <w:r>
         <w:rPr>
           <w:rStyle w:val="NormalTok"/>
@@ -2378,19 +2365,9 @@
         </w:rPr>
         <w:t xml:space="preserve">Rplot4. Multiple time series of mean steps taken per five-minute interval averaged over weekends or weekdays</w:t>
       </w:r>
-    </w:p>
-    <w:p>
-      <w:pPr>
-        <w:pStyle w:val="SourceCode"/>
-      </w:pPr>
-      <w:r>
-        <w:rPr>
-          <w:rStyle w:val="VerbatimChar"/>
-        </w:rPr>
-        <w:t xml:space="preserve">## Warning: package 'ggplot2' was built under R version 3.0.3</w:t>
-      </w:r>
-    </w:p>
-    <w:p>
+      <w:r>
+        <w:t xml:space="preserve"> </w:t>
+      </w:r>
       <w:r>
         <w:drawing>
           <wp:inline>
@@ -2445,7 +2422,7 @@
 <file path=word/numbering.xml><?xml version="1.0" encoding="utf-8"?>
 <w:numbering xmlns:w="http://schemas.openxmlformats.org/wordprocessingml/2006/main">
   <w:abstractNum w:abstractNumId="0">
-    <w:nsid w:val="b4b9a3eb"/>
+    <w:nsid w:val="48be25d1"/>
     <w:multiLevelType w:val="multilevel"/>
     <w:lvl w:ilvl="0">
       <w:numFmt w:val="bullet"/>
@@ -2526,7 +2503,7 @@
     </w:lvl>
   </w:abstractNum>
   <w:abstractNum w:abstractNumId="2">
-    <w:nsid w:val="d6517dd0"/>
+    <w:nsid w:val="2df18bd2"/>
     <w:multiLevelType w:val="multilevel"/>
     <w:lvl w:ilvl="0">
       <w:numFmt w:val="bullet"/>

</xml_diff>